<commit_message>
Services Testing 50% Completed
</commit_message>
<xml_diff>
--- a/BL functionalitites.docx
+++ b/BL functionalitites.docx
@@ -1446,8 +1446,6 @@
         </w:rPr>
         <w:t>✅</w:t>
       </w:r>
-      <w:bookmarkStart w:id="0" w:name="_GoBack"/>
-      <w:bookmarkEnd w:id="0"/>
     </w:p>
     <w:p>
       <w:pPr>
@@ -1721,6 +1719,16 @@
         </w:rPr>
         <w:t xml:space="preserve"> and its status</w:t>
       </w:r>
+      <w:r>
+        <w:rPr>
+          <w:rFonts w:ascii="Segoe UI" w:eastAsia="Times New Roman" w:hAnsi="Segoe UI" w:cs="Segoe UI"/>
+          <w:color w:val="0D0D0D"/>
+          <w:sz w:val="24"/>
+          <w:szCs w:val="24"/>
+          <w:lang w:eastAsia="en-IN"/>
+        </w:rPr>
+        <w:t xml:space="preserve"> </w:t>
+      </w:r>
     </w:p>
     <w:p>
       <w:pPr>
@@ -1774,10 +1782,9 @@
     </w:p>
     <w:p>
       <w:pPr>
-        <w:pStyle w:val="ListParagraph"/>
-        <w:numPr>
-          <w:ilvl w:val="0"/>
-          <w:numId w:val="4"/>
+        <w:numPr>
+          <w:ilvl w:val="1"/>
+          <w:numId w:val="2"/>
         </w:numPr>
         <w:pBdr>
           <w:top w:val="single" w:sz="2" w:space="0" w:color="E3E3E3"/>
@@ -1806,6 +1813,26 @@
         </w:rPr>
         <w:t>Make Payment</w:t>
       </w:r>
+      <w:r>
+        <w:rPr>
+          <w:rFonts w:ascii="Segoe UI" w:eastAsia="Times New Roman" w:hAnsi="Segoe UI" w:cs="Segoe UI"/>
+          <w:color w:val="0D0D0D"/>
+          <w:sz w:val="24"/>
+          <w:szCs w:val="24"/>
+          <w:lang w:eastAsia="en-IN"/>
+        </w:rPr>
+        <w:t xml:space="preserve"> </w:t>
+      </w:r>
+      <w:r>
+        <w:rPr>
+          <w:rFonts w:ascii="Segoe UI" w:hAnsi="Segoe UI" w:cs="Segoe UI"/>
+          <w:color w:val="111111"/>
+          <w:shd w:val="clear" w:color="auto" w:fill="FFFFFF"/>
+        </w:rPr>
+        <w:t>✅</w:t>
+      </w:r>
+      <w:bookmarkStart w:id="0" w:name="_GoBack"/>
+      <w:bookmarkEnd w:id="0"/>
     </w:p>
     <w:p>
       <w:pPr>
@@ -2113,27 +2140,7 @@
           <w:szCs w:val="24"/>
           <w:lang w:eastAsia="en-IN"/>
         </w:rPr>
-        <w:t xml:space="preserve">Update </w:t>
-      </w:r>
-      <w:r>
-        <w:rPr>
-          <w:rFonts w:ascii="Segoe UI" w:eastAsia="Times New Roman" w:hAnsi="Segoe UI" w:cs="Segoe UI"/>
-          <w:color w:val="0D0D0D"/>
-          <w:sz w:val="24"/>
-          <w:szCs w:val="24"/>
-          <w:lang w:eastAsia="en-IN"/>
-        </w:rPr>
-        <w:t>Price</w:t>
-      </w:r>
-      <w:r>
-        <w:rPr>
-          <w:rFonts w:ascii="Segoe UI" w:eastAsia="Times New Roman" w:hAnsi="Segoe UI" w:cs="Segoe UI"/>
-          <w:color w:val="0D0D0D"/>
-          <w:sz w:val="24"/>
-          <w:szCs w:val="24"/>
-          <w:lang w:eastAsia="en-IN"/>
-        </w:rPr>
-        <w:t xml:space="preserve"> </w:t>
+        <w:t xml:space="preserve">Update Price </w:t>
       </w:r>
       <w:r>
         <w:rPr>
@@ -4040,7 +4047,7 @@
 </file>
 
 <file path=customXml/itemProps1.xml><?xml version="1.0" encoding="utf-8"?>
-<ds:datastoreItem xmlns:ds="http://schemas.openxmlformats.org/officeDocument/2006/customXml" ds:itemID="{07F0152D-B379-4D58-9958-FD517F3AB593}">
+<ds:datastoreItem xmlns:ds="http://schemas.openxmlformats.org/officeDocument/2006/customXml" ds:itemID="{B35AB07C-4F34-4C6C-A20E-F4F7BEC5755A}">
   <ds:schemaRefs>
     <ds:schemaRef ds:uri="http://schemas.openxmlformats.org/officeDocument/2006/bibliography"/>
   </ds:schemaRefs>

</xml_diff>